<commit_message>
diagramas robustez, secuencia y CU de Examen Diseño
</commit_message>
<xml_diff>
--- a/Examen de Diseño/CU02 Apartar Equipo.docx
+++ b/Examen de Diseño/CU02 Apartar Equipo.docx
@@ -180,6 +180,11 @@
               <w:t>3.-Deben existir EQUIPO en el sistema</w:t>
             </w:r>
           </w:p>
+          <w:p>
+            <w:r>
+              <w:t>4.-Debe tener conexión a internet</w:t>
+            </w:r>
+          </w:p>
         </w:tc>
       </w:tr>
       <w:tr>
@@ -215,7 +220,16 @@
               <w:t>r</w:t>
             </w:r>
             <w:r>
-              <w:t xml:space="preserve"> Equipo” en la que muestra un formulario con los </w:t>
+              <w:t xml:space="preserve"> Equipo”</w:t>
+            </w:r>
+            <w:r>
+              <w:t>, recupera de la BD la lista de los</w:t>
+            </w:r>
+            <w:r>
+              <w:t xml:space="preserve"> SALON, llena el comobox y</w:t>
+            </w:r>
+            <w:r>
+              <w:t xml:space="preserve"> muestra un formulario con los </w:t>
             </w:r>
             <w:r>
               <w:t>capos del APARTDO</w:t>
@@ -234,6 +248,16 @@
             </w:r>
             <w:r>
               <w:t>, salón.</w:t>
+            </w:r>
+            <w:r>
+              <w:t xml:space="preserve"> </w:t>
+            </w:r>
+            <w:r>
+              <w:rPr>
+                <w:b/>
+                <w:bCs/>
+              </w:rPr>
+              <w:t>EX01</w:t>
             </w:r>
           </w:p>
           <w:p>
@@ -245,7 +269,13 @@
               </w:numPr>
             </w:pPr>
             <w:r>
-              <w:t xml:space="preserve">El Personal Facultativo o Encargado del CC ingresa los datos del APARTADO y da clic en </w:t>
+              <w:t>El Personal Facultativo o Encargado del CC ingresa los datos del APARTADO</w:t>
+            </w:r>
+            <w:r>
+              <w:t>, selecciona el SALON</w:t>
+            </w:r>
+            <w:r>
+              <w:t xml:space="preserve"> y da clic en </w:t>
             </w:r>
             <w:r>
               <w:t>siguiente.</w:t>
@@ -278,161 +308,17 @@
               <w:t xml:space="preserve"> vencidas</w:t>
             </w:r>
             <w:r>
-              <w:t xml:space="preserve">, abre una nueva página llamada “Equipos disponibles </w:t>
-            </w:r>
-            <w:r>
-              <w:t>par</w:t>
-            </w:r>
-            <w:r>
-              <w:t>a seleccionar”, recupera de la base de datos</w:t>
-            </w:r>
-            <w:r>
-              <w:t xml:space="preserve"> una lista de los Equipos que no estén “Descompuesto” o “En reparación”,</w:t>
-            </w:r>
-            <w:r>
-              <w:t xml:space="preserve"> recupera</w:t>
-            </w:r>
-            <w:r>
-              <w:t xml:space="preserve"> una</w:t>
-            </w:r>
-            <w:r>
-              <w:t xml:space="preserve"> lista de los APARTADO registrados en la fecha que </w:t>
-            </w:r>
-            <w:r>
-              <w:t>ingresó</w:t>
-            </w:r>
-            <w:r>
-              <w:t xml:space="preserve"> el Personal Facultativo </w:t>
-            </w:r>
-            <w:r>
-              <w:t xml:space="preserve"> </w:t>
-            </w:r>
-            <w:r>
-              <w:t xml:space="preserve">o Encargado de CC, </w:t>
-            </w:r>
-            <w:r>
-              <w:t>seleccion</w:t>
-            </w:r>
-            <w:r>
-              <w:t>a de la lista APARTADO</w:t>
-            </w:r>
-            <w:r>
-              <w:t xml:space="preserve"> aquellos</w:t>
-            </w:r>
-            <w:r>
-              <w:t xml:space="preserve"> que choquen con la hora de inicio y hora de fin y muestra en la Página “Equipos disponibles a seleccionar “ la lista de los EQUIPO sin incluir aquellos que se encuentran en los APARTADO que chocan con la hora de inicio y fin ingresadas. </w:t>
-            </w:r>
-            <w:r>
-              <w:t xml:space="preserve"> </w:t>
-            </w:r>
-            <w:r>
-              <w:rPr>
-                <w:b/>
-                <w:bCs/>
-              </w:rPr>
-              <w:t xml:space="preserve">EX01, 3a, 3b, 3c </w:t>
-            </w:r>
-          </w:p>
-          <w:p>
-            <w:pPr>
-              <w:pStyle w:val="Prrafodelista"/>
-              <w:numPr>
-                <w:ilvl w:val="0"/>
-                <w:numId w:val="14"/>
-              </w:numPr>
-            </w:pPr>
-            <w:r>
-              <w:t xml:space="preserve">Mientras el Personal Facultativo o Encargado de </w:t>
-            </w:r>
-            <w:r>
-              <w:t>CC quiera agregar EQUIPO</w:t>
-            </w:r>
-          </w:p>
-          <w:p>
-            <w:pPr>
-              <w:pStyle w:val="Prrafodelista"/>
-              <w:numPr>
-                <w:ilvl w:val="1"/>
-                <w:numId w:val="14"/>
-              </w:numPr>
-            </w:pPr>
-            <w:r>
-              <w:t>El Personal Facultativo o Encargado de CC da doble clic en un EQUIPO.</w:t>
-            </w:r>
-          </w:p>
-          <w:p>
-            <w:pPr>
-              <w:pStyle w:val="Prrafodelista"/>
-              <w:numPr>
-                <w:ilvl w:val="1"/>
-                <w:numId w:val="14"/>
-              </w:numPr>
-            </w:pPr>
-            <w:r>
-              <w:t xml:space="preserve">El sistema agrega el </w:t>
-            </w:r>
-            <w:r>
-              <w:t>EQUIPO</w:t>
-            </w:r>
-            <w:r>
-              <w:t xml:space="preserve"> en una lista de equipos seleccionados.</w:t>
-            </w:r>
-          </w:p>
-          <w:p>
-            <w:pPr>
-              <w:pStyle w:val="Prrafodelista"/>
-              <w:numPr>
-                <w:ilvl w:val="0"/>
-                <w:numId w:val="14"/>
-              </w:numPr>
-            </w:pPr>
-            <w:r>
-              <w:t>El Personal Facultativo o Encargado de CC da clic en el botón “Finalizar apartado”.</w:t>
-            </w:r>
-          </w:p>
-          <w:p>
-            <w:pPr>
-              <w:pStyle w:val="Prrafodelista"/>
-              <w:numPr>
-                <w:ilvl w:val="0"/>
-                <w:numId w:val="14"/>
-              </w:numPr>
-            </w:pPr>
-            <w:r>
-              <w:t>El sistema guarda en la base de datos e</w:t>
-            </w:r>
-            <w:r>
-              <w:t>l APARTADO</w:t>
-            </w:r>
-            <w:r>
-              <w:t xml:space="preserve"> y muestra un mensaje en pantalla “Se realizo con éxito el Apartado”</w:t>
-            </w:r>
-            <w:r>
-              <w:t>.</w:t>
-            </w:r>
-            <w:r>
-              <w:t xml:space="preserve"> </w:t>
-            </w:r>
-            <w:bookmarkStart w:id="0" w:name="_GoBack"/>
+              <w:t xml:space="preserve">. Se </w:t>
+            </w:r>
+            <w:r>
+              <w:t xml:space="preserve">realiza el CU16 Seleccionar Equipo. </w:t>
+            </w:r>
             <w:r>
               <w:rPr>
                 <w:b/>
                 <w:bCs/>
               </w:rPr>
               <w:t>EX01</w:t>
-            </w:r>
-            <w:bookmarkEnd w:id="0"/>
-          </w:p>
-          <w:p>
-            <w:pPr>
-              <w:pStyle w:val="Prrafodelista"/>
-              <w:numPr>
-                <w:ilvl w:val="0"/>
-                <w:numId w:val="14"/>
-              </w:numPr>
-            </w:pPr>
-            <w:r>
-              <w:t>Fin del caso de uso</w:t>
             </w:r>
           </w:p>
         </w:tc>
@@ -616,7 +502,6 @@
           </w:tcPr>
           <w:p>
             <w:r>
-              <w:lastRenderedPageBreak/>
               <w:t>Excepción</w:t>
             </w:r>
           </w:p>
@@ -673,18 +558,20 @@
             <w:tcW w:w="1937" w:type="dxa"/>
           </w:tcPr>
           <w:p>
-            <w:proofErr w:type="spellStart"/>
             <w:r>
               <w:t>Include</w:t>
             </w:r>
-            <w:proofErr w:type="spellEnd"/>
           </w:p>
         </w:tc>
         <w:tc>
           <w:tcPr>
             <w:tcW w:w="8123" w:type="dxa"/>
           </w:tcPr>
-          <w:p/>
+          <w:p>
+            <w:r>
+              <w:t>CU16 Seleccionar Equipos</w:t>
+            </w:r>
+          </w:p>
         </w:tc>
       </w:tr>
       <w:tr>
@@ -696,11 +583,584 @@
             <w:tcW w:w="1937" w:type="dxa"/>
           </w:tcPr>
           <w:p>
-            <w:proofErr w:type="spellStart"/>
             <w:r>
               <w:t>Extend</w:t>
             </w:r>
-            <w:proofErr w:type="spellEnd"/>
+          </w:p>
+        </w:tc>
+        <w:tc>
+          <w:tcPr>
+            <w:tcW w:w="8123" w:type="dxa"/>
+          </w:tcPr>
+          <w:p>
+            <w:r>
+              <w:t>CU</w:t>
+            </w:r>
+            <w:r>
+              <w:t>15</w:t>
+            </w:r>
+            <w:r>
+              <w:t xml:space="preserve"> Consultar apartados sin devolución</w:t>
+            </w:r>
+          </w:p>
+        </w:tc>
+      </w:tr>
+    </w:tbl>
+    <w:p/>
+    <w:p>
+      <w:r>
+        <w:br w:type="page"/>
+      </w:r>
+    </w:p>
+    <w:tbl>
+      <w:tblPr>
+        <w:tblStyle w:val="Tablaconcuadrcula"/>
+        <w:tblpPr w:leftFromText="141" w:rightFromText="141" w:vertAnchor="page" w:horzAnchor="margin" w:tblpXSpec="center" w:tblpY="916"/>
+        <w:tblW w:w="10060" w:type="dxa"/>
+        <w:tblLook w:val="04A0" w:firstRow="1" w:lastRow="0" w:firstColumn="1" w:lastColumn="0" w:noHBand="0" w:noVBand="1"/>
+      </w:tblPr>
+      <w:tblGrid>
+        <w:gridCol w:w="1937"/>
+        <w:gridCol w:w="8123"/>
+      </w:tblGrid>
+      <w:tr>
+        <w:trPr>
+          <w:trHeight w:val="272"/>
+        </w:trPr>
+        <w:tc>
+          <w:tcPr>
+            <w:tcW w:w="1937" w:type="dxa"/>
+          </w:tcPr>
+          <w:p>
+            <w:r>
+              <w:lastRenderedPageBreak/>
+              <w:t>Identificador</w:t>
+            </w:r>
+          </w:p>
+        </w:tc>
+        <w:tc>
+          <w:tcPr>
+            <w:tcW w:w="8123" w:type="dxa"/>
+          </w:tcPr>
+          <w:p>
+            <w:r>
+              <w:t>CU16 Incluido en el CU02 Apartar Equipo</w:t>
+            </w:r>
+          </w:p>
+        </w:tc>
+      </w:tr>
+      <w:tr>
+        <w:trPr>
+          <w:trHeight w:val="257"/>
+        </w:trPr>
+        <w:tc>
+          <w:tcPr>
+            <w:tcW w:w="1937" w:type="dxa"/>
+          </w:tcPr>
+          <w:p>
+            <w:r>
+              <w:t>Nombre</w:t>
+            </w:r>
+          </w:p>
+        </w:tc>
+        <w:tc>
+          <w:tcPr>
+            <w:tcW w:w="8123" w:type="dxa"/>
+          </w:tcPr>
+          <w:p>
+            <w:r>
+              <w:t>Seleccionar Equipos</w:t>
+            </w:r>
+          </w:p>
+        </w:tc>
+      </w:tr>
+      <w:tr>
+        <w:trPr>
+          <w:trHeight w:val="272"/>
+        </w:trPr>
+        <w:tc>
+          <w:tcPr>
+            <w:tcW w:w="1937" w:type="dxa"/>
+          </w:tcPr>
+          <w:p>
+            <w:r>
+              <w:t>Autor</w:t>
+            </w:r>
+          </w:p>
+        </w:tc>
+        <w:tc>
+          <w:tcPr>
+            <w:tcW w:w="8123" w:type="dxa"/>
+          </w:tcPr>
+          <w:p>
+            <w:r>
+              <w:t>Victor Manuel Niño Martínez</w:t>
+            </w:r>
+          </w:p>
+        </w:tc>
+      </w:tr>
+      <w:tr>
+        <w:trPr>
+          <w:trHeight w:val="257"/>
+        </w:trPr>
+        <w:tc>
+          <w:tcPr>
+            <w:tcW w:w="1937" w:type="dxa"/>
+          </w:tcPr>
+          <w:p>
+            <w:r>
+              <w:t>Actor</w:t>
+            </w:r>
+          </w:p>
+        </w:tc>
+        <w:tc>
+          <w:tcPr>
+            <w:tcW w:w="8123" w:type="dxa"/>
+          </w:tcPr>
+          <w:p>
+            <w:r>
+              <w:t>Personal Facultativo / Encargado CC</w:t>
+            </w:r>
+          </w:p>
+        </w:tc>
+      </w:tr>
+      <w:tr>
+        <w:trPr>
+          <w:trHeight w:val="272"/>
+        </w:trPr>
+        <w:tc>
+          <w:tcPr>
+            <w:tcW w:w="1937" w:type="dxa"/>
+          </w:tcPr>
+          <w:p>
+            <w:r>
+              <w:t>Descripción</w:t>
+            </w:r>
+          </w:p>
+        </w:tc>
+        <w:tc>
+          <w:tcPr>
+            <w:tcW w:w="8123" w:type="dxa"/>
+          </w:tcPr>
+          <w:p>
+            <w:r>
+              <w:t xml:space="preserve">Permite al Personal Facultativo </w:t>
+            </w:r>
+            <w:r>
+              <w:t>o al Encargado de CC seleccionar los equipos que van a ser utilizados en el apartado</w:t>
+            </w:r>
+            <w:r>
+              <w:t>.</w:t>
+            </w:r>
+          </w:p>
+        </w:tc>
+      </w:tr>
+      <w:tr>
+        <w:trPr>
+          <w:trHeight w:val="257"/>
+        </w:trPr>
+        <w:tc>
+          <w:tcPr>
+            <w:tcW w:w="1937" w:type="dxa"/>
+          </w:tcPr>
+          <w:p>
+            <w:r>
+              <w:t>Precondición</w:t>
+            </w:r>
+          </w:p>
+        </w:tc>
+        <w:tc>
+          <w:tcPr>
+            <w:tcW w:w="8123" w:type="dxa"/>
+          </w:tcPr>
+          <w:p>
+            <w:r>
+              <w:t>1.-El PERSONALACEDEMICO está registrado en el sistema</w:t>
+            </w:r>
+          </w:p>
+          <w:p>
+            <w:r>
+              <w:t>2.-</w:t>
+            </w:r>
+            <w:r>
+              <w:t>Se realizo el CU02</w:t>
+            </w:r>
+          </w:p>
+          <w:p>
+            <w:r>
+              <w:t>3.-Debe tener conexión a internet</w:t>
+            </w:r>
+          </w:p>
+        </w:tc>
+      </w:tr>
+      <w:tr>
+        <w:trPr>
+          <w:trHeight w:val="3261"/>
+        </w:trPr>
+        <w:tc>
+          <w:tcPr>
+            <w:tcW w:w="1937" w:type="dxa"/>
+          </w:tcPr>
+          <w:p>
+            <w:r>
+              <w:t>Flujo Normal</w:t>
+            </w:r>
+          </w:p>
+        </w:tc>
+        <w:tc>
+          <w:tcPr>
+            <w:tcW w:w="8123" w:type="dxa"/>
+          </w:tcPr>
+          <w:p>
+            <w:pPr>
+              <w:pStyle w:val="Prrafodelista"/>
+              <w:numPr>
+                <w:ilvl w:val="0"/>
+                <w:numId w:val="20"/>
+              </w:numPr>
+            </w:pPr>
+            <w:r>
+              <w:t xml:space="preserve">El sistema </w:t>
+            </w:r>
+            <w:r>
+              <w:t>abre una nueva página llamada “Equipos disponibles para seleccionar”, recupera de la base de datos</w:t>
+            </w:r>
+            <w:r>
+              <w:t xml:space="preserve"> una lista de los TIPOEQUIPO los muestra en un combobox, recupera</w:t>
+            </w:r>
+            <w:r>
+              <w:t xml:space="preserve"> una lista de los Equipos que no estén “Descompuesto” o “En reparación”, recupera una lista de los APARTADO registrados en la fecha que ingresó el Personal Facultativo  o Encargado de CC, selecciona de la lista APARTADO aquellos que choquen con la hora de inicio y hora de fin y muestra en la Página “Equipos disponibles a seleccionar “ la lista de los EQUIPO sin incluir aquellos que se encuentran en los APARTADO que chocan con la hora de inicio y fin ingresadas.  </w:t>
+            </w:r>
+            <w:r>
+              <w:rPr>
+                <w:b/>
+                <w:bCs/>
+              </w:rPr>
+              <w:t xml:space="preserve">EX01, 3a, 3b, 3c </w:t>
+            </w:r>
+          </w:p>
+          <w:p>
+            <w:pPr>
+              <w:pStyle w:val="Prrafodelista"/>
+              <w:numPr>
+                <w:ilvl w:val="0"/>
+                <w:numId w:val="20"/>
+              </w:numPr>
+            </w:pPr>
+            <w:r>
+              <w:t>Mientras el Personal Facultativo o Encargado de CC quiera agregar EQUIPO</w:t>
+            </w:r>
+          </w:p>
+          <w:p>
+            <w:pPr>
+              <w:pStyle w:val="Prrafodelista"/>
+              <w:numPr>
+                <w:ilvl w:val="1"/>
+                <w:numId w:val="20"/>
+              </w:numPr>
+            </w:pPr>
+            <w:r>
+              <w:t>El Personal Facultativo o Encargado de CC selecciona un TIPOEQUIPO del combobox.</w:t>
+            </w:r>
+          </w:p>
+          <w:p>
+            <w:pPr>
+              <w:pStyle w:val="Prrafodelista"/>
+              <w:numPr>
+                <w:ilvl w:val="1"/>
+                <w:numId w:val="20"/>
+              </w:numPr>
+            </w:pPr>
+            <w:r>
+              <w:t>El sistema muestra los EQUIPO que corresponden al TIPOEQUIPO</w:t>
+            </w:r>
+          </w:p>
+          <w:p>
+            <w:pPr>
+              <w:pStyle w:val="Prrafodelista"/>
+              <w:numPr>
+                <w:ilvl w:val="1"/>
+                <w:numId w:val="20"/>
+              </w:numPr>
+            </w:pPr>
+            <w:r>
+              <w:t>El Personal Facultativo o Encargado de CC da doble clic en un EQUIPO.</w:t>
+            </w:r>
+            <w:r>
+              <w:t xml:space="preserve"> </w:t>
+            </w:r>
+            <w:r>
+              <w:rPr>
+                <w:b/>
+                <w:bCs/>
+              </w:rPr>
+              <w:t>2c.2</w:t>
+            </w:r>
+          </w:p>
+          <w:p>
+            <w:pPr>
+              <w:pStyle w:val="Prrafodelista"/>
+              <w:numPr>
+                <w:ilvl w:val="1"/>
+                <w:numId w:val="20"/>
+              </w:numPr>
+            </w:pPr>
+            <w:r>
+              <w:t xml:space="preserve">El sistema agrega el EQUIPO en una </w:t>
+            </w:r>
+            <w:r>
+              <w:t>“</w:t>
+            </w:r>
+            <w:r>
+              <w:t>lista de equipos seleccionados</w:t>
+            </w:r>
+            <w:r>
+              <w:t>”</w:t>
+            </w:r>
+            <w:r>
+              <w:t>.</w:t>
+            </w:r>
+          </w:p>
+          <w:p>
+            <w:pPr>
+              <w:pStyle w:val="Prrafodelista"/>
+              <w:numPr>
+                <w:ilvl w:val="0"/>
+                <w:numId w:val="20"/>
+              </w:numPr>
+            </w:pPr>
+            <w:r>
+              <w:t>El Personal Facultativo o Encargado de CC da clic en el botón “Finalizar apartado”.</w:t>
+            </w:r>
+          </w:p>
+          <w:p>
+            <w:pPr>
+              <w:pStyle w:val="Prrafodelista"/>
+              <w:numPr>
+                <w:ilvl w:val="0"/>
+                <w:numId w:val="20"/>
+              </w:numPr>
+            </w:pPr>
+            <w:r>
+              <w:t>El sistema guarda en la base de datos el APARTADO</w:t>
+            </w:r>
+            <w:r>
+              <w:t xml:space="preserve"> Y ESTADO</w:t>
+            </w:r>
+            <w:bookmarkStart w:id="0" w:name="_GoBack"/>
+            <w:bookmarkEnd w:id="0"/>
+            <w:r>
+              <w:t xml:space="preserve"> y muestra un mensaje en pantalla “Se realizo con éxito el Apartado”. </w:t>
+            </w:r>
+            <w:r>
+              <w:rPr>
+                <w:b/>
+                <w:bCs/>
+              </w:rPr>
+              <w:t>EX01</w:t>
+            </w:r>
+          </w:p>
+          <w:p>
+            <w:pPr>
+              <w:pStyle w:val="Prrafodelista"/>
+              <w:numPr>
+                <w:ilvl w:val="0"/>
+                <w:numId w:val="20"/>
+              </w:numPr>
+            </w:pPr>
+            <w:r>
+              <w:t>Fin del caso de uso</w:t>
+            </w:r>
+          </w:p>
+        </w:tc>
+      </w:tr>
+      <w:tr>
+        <w:trPr>
+          <w:trHeight w:val="2442"/>
+        </w:trPr>
+        <w:tc>
+          <w:tcPr>
+            <w:tcW w:w="1937" w:type="dxa"/>
+          </w:tcPr>
+          <w:p>
+            <w:r>
+              <w:t>Flujo Alterno</w:t>
+            </w:r>
+          </w:p>
+        </w:tc>
+        <w:tc>
+          <w:tcPr>
+            <w:tcW w:w="8123" w:type="dxa"/>
+          </w:tcPr>
+          <w:p>
+            <w:pPr>
+              <w:rPr>
+                <w:b/>
+                <w:bCs/>
+              </w:rPr>
+            </w:pPr>
+            <w:r>
+              <w:rPr>
+                <w:b/>
+                <w:bCs/>
+              </w:rPr>
+              <w:t>2c.2 Quitar un Equipo de la lista de equipos seleccionados</w:t>
+            </w:r>
+          </w:p>
+          <w:p>
+            <w:pPr>
+              <w:pStyle w:val="Prrafodelista"/>
+              <w:numPr>
+                <w:ilvl w:val="0"/>
+                <w:numId w:val="21"/>
+              </w:numPr>
+            </w:pPr>
+            <w:r>
+              <w:t>El Personal Facultativo o Encargado de CC da clic en el botón “X” de la “lista de los equipos seleccionados”.</w:t>
+            </w:r>
+          </w:p>
+          <w:p>
+            <w:pPr>
+              <w:pStyle w:val="Prrafodelista"/>
+              <w:numPr>
+                <w:ilvl w:val="0"/>
+                <w:numId w:val="21"/>
+              </w:numPr>
+            </w:pPr>
+            <w:r>
+              <w:t>El sistema quita de la “lista de equipo seleccionado” y regresa al paso 2 del flujo normal.</w:t>
+            </w:r>
+          </w:p>
+          <w:p>
+            <w:pPr>
+              <w:rPr>
+                <w:b/>
+                <w:bCs/>
+              </w:rPr>
+            </w:pPr>
+            <w:r>
+              <w:rPr>
+                <w:b/>
+                <w:bCs/>
+              </w:rPr>
+              <w:t>2c.3</w:t>
+            </w:r>
+            <w:r>
+              <w:rPr>
+                <w:b/>
+                <w:bCs/>
+              </w:rPr>
+              <w:t xml:space="preserve"> Seleccionar un tipo de equipo </w:t>
+            </w:r>
+          </w:p>
+          <w:p>
+            <w:pPr>
+              <w:pStyle w:val="Prrafodelista"/>
+              <w:numPr>
+                <w:ilvl w:val="0"/>
+                <w:numId w:val="22"/>
+              </w:numPr>
+            </w:pPr>
+            <w:r>
+              <w:t>El Personal Facultativo o Encargado de CC da clic en el</w:t>
+            </w:r>
+            <w:r>
+              <w:t xml:space="preserve"> combobox y elige un TIPOEQUIPO.</w:t>
+            </w:r>
+          </w:p>
+          <w:p/>
+        </w:tc>
+      </w:tr>
+      <w:tr>
+        <w:trPr>
+          <w:trHeight w:val="257"/>
+        </w:trPr>
+        <w:tc>
+          <w:tcPr>
+            <w:tcW w:w="1937" w:type="dxa"/>
+          </w:tcPr>
+          <w:p>
+            <w:r>
+              <w:t>Excepción</w:t>
+            </w:r>
+          </w:p>
+        </w:tc>
+        <w:tc>
+          <w:tcPr>
+            <w:tcW w:w="8123" w:type="dxa"/>
+          </w:tcPr>
+          <w:p>
+            <w:r>
+              <w:rPr>
+                <w:b/>
+                <w:bCs/>
+              </w:rPr>
+              <w:t>EX01</w:t>
+            </w:r>
+            <w:r>
+              <w:t xml:space="preserve"> Error en la conexión en la base de datos, el sistema muestra un mensaje en pantalla “Error en la conexión a la base de datos”</w:t>
+            </w:r>
+          </w:p>
+        </w:tc>
+      </w:tr>
+      <w:tr>
+        <w:trPr>
+          <w:trHeight w:val="272"/>
+        </w:trPr>
+        <w:tc>
+          <w:tcPr>
+            <w:tcW w:w="1937" w:type="dxa"/>
+          </w:tcPr>
+          <w:p>
+            <w:r>
+              <w:t>Postcondición</w:t>
+            </w:r>
+          </w:p>
+        </w:tc>
+        <w:tc>
+          <w:tcPr>
+            <w:tcW w:w="8123" w:type="dxa"/>
+          </w:tcPr>
+          <w:p>
+            <w:r>
+              <w:t>El APARTADO se ha registrado en el sistema.</w:t>
+            </w:r>
+          </w:p>
+        </w:tc>
+      </w:tr>
+      <w:tr>
+        <w:trPr>
+          <w:trHeight w:val="257"/>
+        </w:trPr>
+        <w:tc>
+          <w:tcPr>
+            <w:tcW w:w="1937" w:type="dxa"/>
+          </w:tcPr>
+          <w:p>
+            <w:r>
+              <w:t>Include</w:t>
+            </w:r>
+          </w:p>
+        </w:tc>
+        <w:tc>
+          <w:tcPr>
+            <w:tcW w:w="8123" w:type="dxa"/>
+          </w:tcPr>
+          <w:p/>
+        </w:tc>
+      </w:tr>
+      <w:tr>
+        <w:trPr>
+          <w:trHeight w:val="272"/>
+        </w:trPr>
+        <w:tc>
+          <w:tcPr>
+            <w:tcW w:w="1937" w:type="dxa"/>
+          </w:tcPr>
+          <w:p>
+            <w:r>
+              <w:t>Extend</w:t>
+            </w:r>
           </w:p>
         </w:tc>
         <w:tc>
@@ -729,6 +1189,92 @@
 <file path=word/numbering.xml><?xml version="1.0" encoding="utf-8"?>
 <w:numbering xmlns:wpc="http://schemas.microsoft.com/office/word/2010/wordprocessingCanvas" xmlns:cx="http://schemas.microsoft.com/office/drawing/2014/chartex" xmlns:cx1="http://schemas.microsoft.com/office/drawing/2015/9/8/chartex" xmlns:cx2="http://schemas.microsoft.com/office/drawing/2015/10/21/chartex" xmlns:cx3="http://schemas.microsoft.com/office/drawing/2016/5/9/chartex" xmlns:cx4="http://schemas.microsoft.com/office/drawing/2016/5/10/chartex" xmlns:cx5="http://schemas.microsoft.com/office/drawing/2016/5/11/chartex" xmlns:cx6="http://schemas.microsoft.com/office/drawing/2016/5/12/chartex" xmlns:cx7="http://schemas.microsoft.com/office/drawing/2016/5/13/chartex" xmlns:cx8="http://schemas.microsoft.com/office/drawing/2016/5/14/chartex" xmlns:mc="http://schemas.openxmlformats.org/markup-compatibility/2006" xmlns:aink="http://schemas.microsoft.com/office/drawing/2016/ink" xmlns:am3d="http://schemas.microsoft.com/office/drawing/2017/model3d" xmlns:o="urn:schemas-microsoft-com:office:office" xmlns:r="http://schemas.openxmlformats.org/officeDocument/2006/relationships" xmlns:m="http://schemas.openxmlformats.org/officeDocument/2006/math" xmlns:v="urn:schemas-microsoft-com:vml" xmlns:wp14="http://schemas.microsoft.com/office/word/2010/wordprocessingDrawing" xmlns:wp="http://schemas.openxmlformats.org/drawingml/2006/wordprocessingDrawing" xmlns:w10="urn:schemas-microsoft-com:office:word" xmlns:w="http://schemas.openxmlformats.org/wordprocessingml/2006/main" xmlns:w14="http://schemas.microsoft.com/office/word/2010/wordml" xmlns:w15="http://schemas.microsoft.com/office/word/2012/wordml" xmlns:w16cid="http://schemas.microsoft.com/office/word/2016/wordml/cid" xmlns:w16se="http://schemas.microsoft.com/office/word/2015/wordml/symex" xmlns:wpg="http://schemas.microsoft.com/office/word/2010/wordprocessingGroup" xmlns:wpi="http://schemas.microsoft.com/office/word/2010/wordprocessingInk" xmlns:wne="http://schemas.microsoft.com/office/word/2006/wordml" xmlns:wps="http://schemas.microsoft.com/office/word/2010/wordprocessingShape" mc:Ignorable="w14 w15 w16se w16cid wp14">
   <w:abstractNum w:abstractNumId="0" w15:restartNumberingAfterBreak="0">
+    <w:nsid w:val="0D2740A4"/>
+    <w:multiLevelType w:val="hybridMultilevel"/>
+    <w:tmpl w:val="22269330"/>
+    <w:lvl w:ilvl="0" w:tplc="080A000F">
+      <w:start w:val="1"/>
+      <w:numFmt w:val="decimal"/>
+      <w:lvlText w:val="%1."/>
+      <w:lvlJc w:val="left"/>
+      <w:pPr>
+        <w:ind w:left="720" w:hanging="360"/>
+      </w:pPr>
+    </w:lvl>
+    <w:lvl w:ilvl="1" w:tplc="080A0019" w:tentative="1">
+      <w:start w:val="1"/>
+      <w:numFmt w:val="lowerLetter"/>
+      <w:lvlText w:val="%2."/>
+      <w:lvlJc w:val="left"/>
+      <w:pPr>
+        <w:ind w:left="1440" w:hanging="360"/>
+      </w:pPr>
+    </w:lvl>
+    <w:lvl w:ilvl="2" w:tplc="080A001B" w:tentative="1">
+      <w:start w:val="1"/>
+      <w:numFmt w:val="lowerRoman"/>
+      <w:lvlText w:val="%3."/>
+      <w:lvlJc w:val="right"/>
+      <w:pPr>
+        <w:ind w:left="2160" w:hanging="180"/>
+      </w:pPr>
+    </w:lvl>
+    <w:lvl w:ilvl="3" w:tplc="080A000F" w:tentative="1">
+      <w:start w:val="1"/>
+      <w:numFmt w:val="decimal"/>
+      <w:lvlText w:val="%4."/>
+      <w:lvlJc w:val="left"/>
+      <w:pPr>
+        <w:ind w:left="2880" w:hanging="360"/>
+      </w:pPr>
+    </w:lvl>
+    <w:lvl w:ilvl="4" w:tplc="080A0019" w:tentative="1">
+      <w:start w:val="1"/>
+      <w:numFmt w:val="lowerLetter"/>
+      <w:lvlText w:val="%5."/>
+      <w:lvlJc w:val="left"/>
+      <w:pPr>
+        <w:ind w:left="3600" w:hanging="360"/>
+      </w:pPr>
+    </w:lvl>
+    <w:lvl w:ilvl="5" w:tplc="080A001B" w:tentative="1">
+      <w:start w:val="1"/>
+      <w:numFmt w:val="lowerRoman"/>
+      <w:lvlText w:val="%6."/>
+      <w:lvlJc w:val="right"/>
+      <w:pPr>
+        <w:ind w:left="4320" w:hanging="180"/>
+      </w:pPr>
+    </w:lvl>
+    <w:lvl w:ilvl="6" w:tplc="080A000F" w:tentative="1">
+      <w:start w:val="1"/>
+      <w:numFmt w:val="decimal"/>
+      <w:lvlText w:val="%7."/>
+      <w:lvlJc w:val="left"/>
+      <w:pPr>
+        <w:ind w:left="5040" w:hanging="360"/>
+      </w:pPr>
+    </w:lvl>
+    <w:lvl w:ilvl="7" w:tplc="080A0019" w:tentative="1">
+      <w:start w:val="1"/>
+      <w:numFmt w:val="lowerLetter"/>
+      <w:lvlText w:val="%8."/>
+      <w:lvlJc w:val="left"/>
+      <w:pPr>
+        <w:ind w:left="5760" w:hanging="360"/>
+      </w:pPr>
+    </w:lvl>
+    <w:lvl w:ilvl="8" w:tplc="080A001B" w:tentative="1">
+      <w:start w:val="1"/>
+      <w:numFmt w:val="lowerRoman"/>
+      <w:lvlText w:val="%9."/>
+      <w:lvlJc w:val="right"/>
+      <w:pPr>
+        <w:ind w:left="6480" w:hanging="180"/>
+      </w:pPr>
+    </w:lvl>
+  </w:abstractNum>
+  <w:abstractNum w:abstractNumId="1" w15:restartNumberingAfterBreak="0">
     <w:nsid w:val="12EE7156"/>
     <w:multiLevelType w:val="hybridMultilevel"/>
     <w:tmpl w:val="622CC970"/>
@@ -814,7 +1360,7 @@
       </w:pPr>
     </w:lvl>
   </w:abstractNum>
-  <w:abstractNum w:abstractNumId="1" w15:restartNumberingAfterBreak="0">
+  <w:abstractNum w:abstractNumId="2" w15:restartNumberingAfterBreak="0">
     <w:nsid w:val="16365482"/>
     <w:multiLevelType w:val="hybridMultilevel"/>
     <w:tmpl w:val="6AA2565A"/>
@@ -900,7 +1446,7 @@
       </w:pPr>
     </w:lvl>
   </w:abstractNum>
-  <w:abstractNum w:abstractNumId="2" w15:restartNumberingAfterBreak="0">
+  <w:abstractNum w:abstractNumId="3" w15:restartNumberingAfterBreak="0">
     <w:nsid w:val="164A390C"/>
     <w:multiLevelType w:val="hybridMultilevel"/>
     <w:tmpl w:val="1586FCF0"/>
@@ -986,7 +1532,7 @@
       </w:pPr>
     </w:lvl>
   </w:abstractNum>
-  <w:abstractNum w:abstractNumId="3" w15:restartNumberingAfterBreak="0">
+  <w:abstractNum w:abstractNumId="4" w15:restartNumberingAfterBreak="0">
     <w:nsid w:val="22513FC8"/>
     <w:multiLevelType w:val="hybridMultilevel"/>
     <w:tmpl w:val="22B86BBC"/>
@@ -1072,7 +1618,7 @@
       </w:pPr>
     </w:lvl>
   </w:abstractNum>
-  <w:abstractNum w:abstractNumId="4" w15:restartNumberingAfterBreak="0">
+  <w:abstractNum w:abstractNumId="5" w15:restartNumberingAfterBreak="0">
     <w:nsid w:val="26D62AF5"/>
     <w:multiLevelType w:val="hybridMultilevel"/>
     <w:tmpl w:val="630AE768"/>
@@ -1158,7 +1704,93 @@
       </w:pPr>
     </w:lvl>
   </w:abstractNum>
-  <w:abstractNum w:abstractNumId="5" w15:restartNumberingAfterBreak="0">
+  <w:abstractNum w:abstractNumId="6" w15:restartNumberingAfterBreak="0">
+    <w:nsid w:val="27FA58F5"/>
+    <w:multiLevelType w:val="hybridMultilevel"/>
+    <w:tmpl w:val="28B8839E"/>
+    <w:lvl w:ilvl="0" w:tplc="080A000F">
+      <w:start w:val="1"/>
+      <w:numFmt w:val="decimal"/>
+      <w:lvlText w:val="%1."/>
+      <w:lvlJc w:val="left"/>
+      <w:pPr>
+        <w:ind w:left="720" w:hanging="360"/>
+      </w:pPr>
+    </w:lvl>
+    <w:lvl w:ilvl="1" w:tplc="080A0019">
+      <w:start w:val="1"/>
+      <w:numFmt w:val="lowerLetter"/>
+      <w:lvlText w:val="%2."/>
+      <w:lvlJc w:val="left"/>
+      <w:pPr>
+        <w:ind w:left="1440" w:hanging="360"/>
+      </w:pPr>
+    </w:lvl>
+    <w:lvl w:ilvl="2" w:tplc="080A001B" w:tentative="1">
+      <w:start w:val="1"/>
+      <w:numFmt w:val="lowerRoman"/>
+      <w:lvlText w:val="%3."/>
+      <w:lvlJc w:val="right"/>
+      <w:pPr>
+        <w:ind w:left="2160" w:hanging="180"/>
+      </w:pPr>
+    </w:lvl>
+    <w:lvl w:ilvl="3" w:tplc="080A000F" w:tentative="1">
+      <w:start w:val="1"/>
+      <w:numFmt w:val="decimal"/>
+      <w:lvlText w:val="%4."/>
+      <w:lvlJc w:val="left"/>
+      <w:pPr>
+        <w:ind w:left="2880" w:hanging="360"/>
+      </w:pPr>
+    </w:lvl>
+    <w:lvl w:ilvl="4" w:tplc="080A0019" w:tentative="1">
+      <w:start w:val="1"/>
+      <w:numFmt w:val="lowerLetter"/>
+      <w:lvlText w:val="%5."/>
+      <w:lvlJc w:val="left"/>
+      <w:pPr>
+        <w:ind w:left="3600" w:hanging="360"/>
+      </w:pPr>
+    </w:lvl>
+    <w:lvl w:ilvl="5" w:tplc="080A001B" w:tentative="1">
+      <w:start w:val="1"/>
+      <w:numFmt w:val="lowerRoman"/>
+      <w:lvlText w:val="%6."/>
+      <w:lvlJc w:val="right"/>
+      <w:pPr>
+        <w:ind w:left="4320" w:hanging="180"/>
+      </w:pPr>
+    </w:lvl>
+    <w:lvl w:ilvl="6" w:tplc="080A000F" w:tentative="1">
+      <w:start w:val="1"/>
+      <w:numFmt w:val="decimal"/>
+      <w:lvlText w:val="%7."/>
+      <w:lvlJc w:val="left"/>
+      <w:pPr>
+        <w:ind w:left="5040" w:hanging="360"/>
+      </w:pPr>
+    </w:lvl>
+    <w:lvl w:ilvl="7" w:tplc="080A0019" w:tentative="1">
+      <w:start w:val="1"/>
+      <w:numFmt w:val="lowerLetter"/>
+      <w:lvlText w:val="%8."/>
+      <w:lvlJc w:val="left"/>
+      <w:pPr>
+        <w:ind w:left="5760" w:hanging="360"/>
+      </w:pPr>
+    </w:lvl>
+    <w:lvl w:ilvl="8" w:tplc="080A001B" w:tentative="1">
+      <w:start w:val="1"/>
+      <w:numFmt w:val="lowerRoman"/>
+      <w:lvlText w:val="%9."/>
+      <w:lvlJc w:val="right"/>
+      <w:pPr>
+        <w:ind w:left="6480" w:hanging="180"/>
+      </w:pPr>
+    </w:lvl>
+  </w:abstractNum>
+  <w:abstractNum w:abstractNumId="7" w15:restartNumberingAfterBreak="0">
     <w:nsid w:val="320E7818"/>
     <w:multiLevelType w:val="hybridMultilevel"/>
     <w:tmpl w:val="4A947748"/>
@@ -1244,7 +1876,7 @@
       </w:pPr>
     </w:lvl>
   </w:abstractNum>
-  <w:abstractNum w:abstractNumId="6" w15:restartNumberingAfterBreak="0">
+  <w:abstractNum w:abstractNumId="8" w15:restartNumberingAfterBreak="0">
     <w:nsid w:val="3637259E"/>
     <w:multiLevelType w:val="hybridMultilevel"/>
     <w:tmpl w:val="CC1CDB68"/>
@@ -1330,7 +1962,7 @@
       </w:pPr>
     </w:lvl>
   </w:abstractNum>
-  <w:abstractNum w:abstractNumId="7" w15:restartNumberingAfterBreak="0">
+  <w:abstractNum w:abstractNumId="9" w15:restartNumberingAfterBreak="0">
     <w:nsid w:val="3C3C0B49"/>
     <w:multiLevelType w:val="hybridMultilevel"/>
     <w:tmpl w:val="527E204E"/>
@@ -1416,7 +2048,7 @@
       </w:pPr>
     </w:lvl>
   </w:abstractNum>
-  <w:abstractNum w:abstractNumId="8" w15:restartNumberingAfterBreak="0">
+  <w:abstractNum w:abstractNumId="10" w15:restartNumberingAfterBreak="0">
     <w:nsid w:val="3DA64B27"/>
     <w:multiLevelType w:val="hybridMultilevel"/>
     <w:tmpl w:val="9CF27968"/>
@@ -1502,7 +2134,7 @@
       </w:pPr>
     </w:lvl>
   </w:abstractNum>
-  <w:abstractNum w:abstractNumId="9" w15:restartNumberingAfterBreak="0">
+  <w:abstractNum w:abstractNumId="11" w15:restartNumberingAfterBreak="0">
     <w:nsid w:val="51392E01"/>
     <w:multiLevelType w:val="hybridMultilevel"/>
     <w:tmpl w:val="3C76EE44"/>
@@ -1588,7 +2220,7 @@
       </w:pPr>
     </w:lvl>
   </w:abstractNum>
-  <w:abstractNum w:abstractNumId="10" w15:restartNumberingAfterBreak="0">
+  <w:abstractNum w:abstractNumId="12" w15:restartNumberingAfterBreak="0">
     <w:nsid w:val="62D54D0A"/>
     <w:multiLevelType w:val="hybridMultilevel"/>
     <w:tmpl w:val="6B4E2C78"/>
@@ -1674,7 +2306,7 @@
       </w:pPr>
     </w:lvl>
   </w:abstractNum>
-  <w:abstractNum w:abstractNumId="11" w15:restartNumberingAfterBreak="0">
+  <w:abstractNum w:abstractNumId="13" w15:restartNumberingAfterBreak="0">
     <w:nsid w:val="63AB53AC"/>
     <w:multiLevelType w:val="hybridMultilevel"/>
     <w:tmpl w:val="8AEAC7EE"/>
@@ -1760,7 +2392,7 @@
       </w:pPr>
     </w:lvl>
   </w:abstractNum>
-  <w:abstractNum w:abstractNumId="12" w15:restartNumberingAfterBreak="0">
+  <w:abstractNum w:abstractNumId="14" w15:restartNumberingAfterBreak="0">
     <w:nsid w:val="65D61883"/>
     <w:multiLevelType w:val="hybridMultilevel"/>
     <w:tmpl w:val="4A947748"/>
@@ -1846,7 +2478,7 @@
       </w:pPr>
     </w:lvl>
   </w:abstractNum>
-  <w:abstractNum w:abstractNumId="13" w15:restartNumberingAfterBreak="0">
+  <w:abstractNum w:abstractNumId="15" w15:restartNumberingAfterBreak="0">
     <w:nsid w:val="69D678F6"/>
     <w:multiLevelType w:val="hybridMultilevel"/>
     <w:tmpl w:val="7EC01DAC"/>
@@ -1932,7 +2564,93 @@
       </w:pPr>
     </w:lvl>
   </w:abstractNum>
-  <w:abstractNum w:abstractNumId="14" w15:restartNumberingAfterBreak="0">
+  <w:abstractNum w:abstractNumId="16" w15:restartNumberingAfterBreak="0">
+    <w:nsid w:val="6B0571C5"/>
+    <w:multiLevelType w:val="hybridMultilevel"/>
+    <w:tmpl w:val="A1E68EBA"/>
+    <w:lvl w:ilvl="0" w:tplc="080A000F">
+      <w:start w:val="1"/>
+      <w:numFmt w:val="decimal"/>
+      <w:lvlText w:val="%1."/>
+      <w:lvlJc w:val="left"/>
+      <w:pPr>
+        <w:ind w:left="720" w:hanging="360"/>
+      </w:pPr>
+    </w:lvl>
+    <w:lvl w:ilvl="1" w:tplc="080A0019" w:tentative="1">
+      <w:start w:val="1"/>
+      <w:numFmt w:val="lowerLetter"/>
+      <w:lvlText w:val="%2."/>
+      <w:lvlJc w:val="left"/>
+      <w:pPr>
+        <w:ind w:left="1440" w:hanging="360"/>
+      </w:pPr>
+    </w:lvl>
+    <w:lvl w:ilvl="2" w:tplc="080A001B" w:tentative="1">
+      <w:start w:val="1"/>
+      <w:numFmt w:val="lowerRoman"/>
+      <w:lvlText w:val="%3."/>
+      <w:lvlJc w:val="right"/>
+      <w:pPr>
+        <w:ind w:left="2160" w:hanging="180"/>
+      </w:pPr>
+    </w:lvl>
+    <w:lvl w:ilvl="3" w:tplc="080A000F" w:tentative="1">
+      <w:start w:val="1"/>
+      <w:numFmt w:val="decimal"/>
+      <w:lvlText w:val="%4."/>
+      <w:lvlJc w:val="left"/>
+      <w:pPr>
+        <w:ind w:left="2880" w:hanging="360"/>
+      </w:pPr>
+    </w:lvl>
+    <w:lvl w:ilvl="4" w:tplc="080A0019" w:tentative="1">
+      <w:start w:val="1"/>
+      <w:numFmt w:val="lowerLetter"/>
+      <w:lvlText w:val="%5."/>
+      <w:lvlJc w:val="left"/>
+      <w:pPr>
+        <w:ind w:left="3600" w:hanging="360"/>
+      </w:pPr>
+    </w:lvl>
+    <w:lvl w:ilvl="5" w:tplc="080A001B" w:tentative="1">
+      <w:start w:val="1"/>
+      <w:numFmt w:val="lowerRoman"/>
+      <w:lvlText w:val="%6."/>
+      <w:lvlJc w:val="right"/>
+      <w:pPr>
+        <w:ind w:left="4320" w:hanging="180"/>
+      </w:pPr>
+    </w:lvl>
+    <w:lvl w:ilvl="6" w:tplc="080A000F" w:tentative="1">
+      <w:start w:val="1"/>
+      <w:numFmt w:val="decimal"/>
+      <w:lvlText w:val="%7."/>
+      <w:lvlJc w:val="left"/>
+      <w:pPr>
+        <w:ind w:left="5040" w:hanging="360"/>
+      </w:pPr>
+    </w:lvl>
+    <w:lvl w:ilvl="7" w:tplc="080A0019" w:tentative="1">
+      <w:start w:val="1"/>
+      <w:numFmt w:val="lowerLetter"/>
+      <w:lvlText w:val="%8."/>
+      <w:lvlJc w:val="left"/>
+      <w:pPr>
+        <w:ind w:left="5760" w:hanging="360"/>
+      </w:pPr>
+    </w:lvl>
+    <w:lvl w:ilvl="8" w:tplc="080A001B" w:tentative="1">
+      <w:start w:val="1"/>
+      <w:numFmt w:val="lowerRoman"/>
+      <w:lvlText w:val="%9."/>
+      <w:lvlJc w:val="right"/>
+      <w:pPr>
+        <w:ind w:left="6480" w:hanging="180"/>
+      </w:pPr>
+    </w:lvl>
+  </w:abstractNum>
+  <w:abstractNum w:abstractNumId="17" w15:restartNumberingAfterBreak="0">
     <w:nsid w:val="71A33FBE"/>
     <w:multiLevelType w:val="hybridMultilevel"/>
     <w:tmpl w:val="7EC01DAC"/>
@@ -2018,7 +2736,7 @@
       </w:pPr>
     </w:lvl>
   </w:abstractNum>
-  <w:abstractNum w:abstractNumId="15" w15:restartNumberingAfterBreak="0">
+  <w:abstractNum w:abstractNumId="18" w15:restartNumberingAfterBreak="0">
     <w:nsid w:val="74523285"/>
     <w:multiLevelType w:val="hybridMultilevel"/>
     <w:tmpl w:val="B8A06084"/>
@@ -2104,7 +2822,7 @@
       </w:pPr>
     </w:lvl>
   </w:abstractNum>
-  <w:abstractNum w:abstractNumId="16" w15:restartNumberingAfterBreak="0">
+  <w:abstractNum w:abstractNumId="19" w15:restartNumberingAfterBreak="0">
     <w:nsid w:val="75C610C3"/>
     <w:multiLevelType w:val="hybridMultilevel"/>
     <w:tmpl w:val="1586FCF0"/>
@@ -2190,7 +2908,7 @@
       </w:pPr>
     </w:lvl>
   </w:abstractNum>
-  <w:abstractNum w:abstractNumId="17" w15:restartNumberingAfterBreak="0">
+  <w:abstractNum w:abstractNumId="20" w15:restartNumberingAfterBreak="0">
     <w:nsid w:val="788552A4"/>
     <w:multiLevelType w:val="hybridMultilevel"/>
     <w:tmpl w:val="28B8839E"/>
@@ -2276,7 +2994,7 @@
       </w:pPr>
     </w:lvl>
   </w:abstractNum>
-  <w:abstractNum w:abstractNumId="18" w15:restartNumberingAfterBreak="0">
+  <w:abstractNum w:abstractNumId="21" w15:restartNumberingAfterBreak="0">
     <w:nsid w:val="7B5F430C"/>
     <w:multiLevelType w:val="hybridMultilevel"/>
     <w:tmpl w:val="F05A2F58"/>
@@ -2363,61 +3081,70 @@
     </w:lvl>
   </w:abstractNum>
   <w:num w:numId="1">
+    <w:abstractNumId w:val="11"/>
+  </w:num>
+  <w:num w:numId="2">
+    <w:abstractNumId w:val="4"/>
+  </w:num>
+  <w:num w:numId="3">
+    <w:abstractNumId w:val="12"/>
+  </w:num>
+  <w:num w:numId="4">
+    <w:abstractNumId w:val="5"/>
+  </w:num>
+  <w:num w:numId="5">
+    <w:abstractNumId w:val="13"/>
+  </w:num>
+  <w:num w:numId="6">
+    <w:abstractNumId w:val="17"/>
+  </w:num>
+  <w:num w:numId="7">
+    <w:abstractNumId w:val="15"/>
+  </w:num>
+  <w:num w:numId="8">
+    <w:abstractNumId w:val="8"/>
+  </w:num>
+  <w:num w:numId="9">
     <w:abstractNumId w:val="9"/>
   </w:num>
-  <w:num w:numId="2">
+  <w:num w:numId="10">
+    <w:abstractNumId w:val="7"/>
+  </w:num>
+  <w:num w:numId="11">
+    <w:abstractNumId w:val="14"/>
+  </w:num>
+  <w:num w:numId="12">
+    <w:abstractNumId w:val="18"/>
+  </w:num>
+  <w:num w:numId="13">
+    <w:abstractNumId w:val="2"/>
+  </w:num>
+  <w:num w:numId="14">
+    <w:abstractNumId w:val="20"/>
+  </w:num>
+  <w:num w:numId="15">
+    <w:abstractNumId w:val="1"/>
+  </w:num>
+  <w:num w:numId="16">
+    <w:abstractNumId w:val="21"/>
+  </w:num>
+  <w:num w:numId="17">
+    <w:abstractNumId w:val="10"/>
+  </w:num>
+  <w:num w:numId="18">
+    <w:abstractNumId w:val="19"/>
+  </w:num>
+  <w:num w:numId="19">
     <w:abstractNumId w:val="3"/>
   </w:num>
-  <w:num w:numId="3">
-    <w:abstractNumId w:val="10"/>
-  </w:num>
-  <w:num w:numId="4">
-    <w:abstractNumId w:val="4"/>
-  </w:num>
-  <w:num w:numId="5">
-    <w:abstractNumId w:val="11"/>
-  </w:num>
-  <w:num w:numId="6">
-    <w:abstractNumId w:val="14"/>
-  </w:num>
-  <w:num w:numId="7">
-    <w:abstractNumId w:val="13"/>
-  </w:num>
-  <w:num w:numId="8">
+  <w:num w:numId="20">
     <w:abstractNumId w:val="6"/>
   </w:num>
-  <w:num w:numId="9">
-    <w:abstractNumId w:val="7"/>
-  </w:num>
-  <w:num w:numId="10">
-    <w:abstractNumId w:val="5"/>
-  </w:num>
-  <w:num w:numId="11">
-    <w:abstractNumId w:val="12"/>
-  </w:num>
-  <w:num w:numId="12">
-    <w:abstractNumId w:val="15"/>
-  </w:num>
-  <w:num w:numId="13">
-    <w:abstractNumId w:val="1"/>
-  </w:num>
-  <w:num w:numId="14">
-    <w:abstractNumId w:val="17"/>
-  </w:num>
-  <w:num w:numId="15">
+  <w:num w:numId="21">
     <w:abstractNumId w:val="0"/>
   </w:num>
-  <w:num w:numId="16">
-    <w:abstractNumId w:val="18"/>
-  </w:num>
-  <w:num w:numId="17">
-    <w:abstractNumId w:val="8"/>
-  </w:num>
-  <w:num w:numId="18">
+  <w:num w:numId="22">
     <w:abstractNumId w:val="16"/>
-  </w:num>
-  <w:num w:numId="19">
-    <w:abstractNumId w:val="2"/>
   </w:num>
 </w:numbering>
 </file>
@@ -2545,6 +3272,7 @@
     <w:lsdException w:name="HTML Sample" w:semiHidden="1" w:unhideWhenUsed="1"/>
     <w:lsdException w:name="HTML Typewriter" w:semiHidden="1" w:unhideWhenUsed="1"/>
     <w:lsdException w:name="HTML Variable" w:semiHidden="1" w:unhideWhenUsed="1"/>
+    <w:lsdException w:name="Normal Table" w:semiHidden="1" w:unhideWhenUsed="1"/>
     <w:lsdException w:name="annotation subject" w:semiHidden="1" w:unhideWhenUsed="1"/>
     <w:lsdException w:name="No List" w:semiHidden="1" w:unhideWhenUsed="1"/>
     <w:lsdException w:name="Outline List 1" w:semiHidden="1" w:unhideWhenUsed="1"/>
@@ -2591,8 +3319,10 @@
     <w:lsdException w:name="Table Subtle 2" w:semiHidden="1" w:unhideWhenUsed="1"/>
     <w:lsdException w:name="Table Web 1" w:semiHidden="1" w:unhideWhenUsed="1"/>
     <w:lsdException w:name="Table Web 2" w:semiHidden="1" w:unhideWhenUsed="1"/>
+    <w:lsdException w:name="Table Web 3" w:semiHidden="1" w:unhideWhenUsed="1"/>
     <w:lsdException w:name="Balloon Text" w:semiHidden="1" w:unhideWhenUsed="1"/>
     <w:lsdException w:name="Table Grid" w:uiPriority="39"/>
+    <w:lsdException w:name="Table Theme" w:semiHidden="1" w:unhideWhenUsed="1"/>
     <w:lsdException w:name="Placeholder Text" w:semiHidden="1"/>
     <w:lsdException w:name="No Spacing" w:uiPriority="1" w:qFormat="1"/>
     <w:lsdException w:name="Light Shading" w:uiPriority="60"/>

</xml_diff>